<commit_message>
Update Aberrant Reflections Noter.docx
</commit_message>
<xml_diff>
--- a/Terra Aurum/Græsland/Aberrant Reflections (Insektemplet)/Aberrant Reflections Noter.docx
+++ b/Terra Aurum/Græsland/Aberrant Reflections (Insektemplet)/Aberrant Reflections Noter.docx
@@ -441,6 +441,38 @@
       <w:pPr>
         <w:pStyle w:val="ListParagraph"/>
         <w:numPr>
+          <w:ilvl w:val="1"/>
+          <w:numId w:val="1"/>
+        </w:numPr>
+        <w:rPr>
+          <w:lang w:val="da-DK"/>
+        </w:rPr>
+      </w:pPr>
+      <w:r>
+        <w:rPr>
+          <w:lang w:val="da-DK"/>
+        </w:rPr>
+        <w:t>Hvis mange samme sted, s</w:t>
+      </w:r>
+      <w:r>
+        <w:rPr>
+          <w:lang w:val="da-DK"/>
+        </w:rPr>
+        <w:t xml:space="preserve">amler sig </w:t>
+      </w:r>
+      <w:proofErr w:type="spellStart"/>
+      <w:r>
+        <w:rPr>
+          <w:lang w:val="da-DK"/>
+        </w:rPr>
+        <w:t>Abomination</w:t>
+      </w:r>
+      <w:proofErr w:type="spellEnd"/>
+    </w:p>
+    <w:p>
+      <w:pPr>
+        <w:pStyle w:val="ListParagraph"/>
+        <w:numPr>
           <w:ilvl w:val="0"/>
           <w:numId w:val="1"/>
         </w:numPr>
@@ -582,14 +614,64 @@
           <w:lang w:val="da-DK"/>
         </w:rPr>
       </w:pPr>
+      <w:proofErr w:type="spellStart"/>
+      <w:r>
+        <w:rPr>
+          <w:b/>
+          <w:bCs/>
+          <w:lang w:val="da-DK"/>
+        </w:rPr>
+        <w:t>Doppelgooper</w:t>
+      </w:r>
+      <w:proofErr w:type="spellEnd"/>
+    </w:p>
+    <w:p>
+      <w:pPr>
+        <w:pStyle w:val="ListParagraph"/>
+        <w:numPr>
+          <w:ilvl w:val="0"/>
+          <w:numId w:val="1"/>
+        </w:numPr>
+        <w:rPr>
+          <w:b/>
+          <w:bCs/>
+          <w:lang w:val="da-DK"/>
+        </w:rPr>
+      </w:pPr>
       <w:hyperlink r:id="rId9" w:history="1">
+        <w:proofErr w:type="spellStart"/>
+        <w:r>
+          <w:rPr>
+            <w:rStyle w:val="Hyperlink"/>
+            <w:lang w:val="da-DK"/>
+          </w:rPr>
+          <w:t>Thug</w:t>
+        </w:r>
+        <w:proofErr w:type="spellEnd"/>
+      </w:hyperlink>
+      <w:r>
+        <w:rPr>
+          <w:lang w:val="da-DK"/>
+        </w:rPr>
+        <w:t>, CR ½ &amp; 2</w:t>
+      </w:r>
+    </w:p>
+    <w:p>
+      <w:pPr>
+        <w:rPr>
+          <w:b/>
+          <w:bCs/>
+          <w:lang w:val="en-GB"/>
+        </w:rPr>
+      </w:pPr>
+      <w:hyperlink r:id="rId10" w:history="1">
         <w:proofErr w:type="spellStart"/>
         <w:r>
           <w:rPr>
             <w:rStyle w:val="Hyperlink"/>
             <w:b/>
             <w:bCs/>
-            <w:lang w:val="da-DK"/>
+            <w:lang w:val="en-GB"/>
           </w:rPr>
           <w:t>Eamil</w:t>
         </w:r>
@@ -599,13 +681,13 @@
     <w:p>
       <w:pPr>
         <w:rPr>
-          <w:lang w:val="da-DK"/>
-        </w:rPr>
-      </w:pPr>
-      <w:proofErr w:type="spellStart"/>
-      <w:r>
-        <w:rPr>
-          <w:lang w:val="da-DK"/>
+          <w:lang w:val="en-GB"/>
+        </w:rPr>
+      </w:pPr>
+      <w:proofErr w:type="spellStart"/>
+      <w:r>
+        <w:rPr>
+          <w:lang w:val="en-GB"/>
         </w:rPr>
         <w:t>Ubefallen</w:t>
       </w:r>
@@ -658,15 +740,14 @@
           <w:lang w:val="en-GB"/>
         </w:rPr>
         <w:br/>
-        <w:t xml:space="preserve">+3 str, +3 Dex, +2 Con, -2 Int, -1 Wis, -1 Cha </w:t>
-      </w:r>
-    </w:p>
-    <w:p>
-      <w:pPr>
-        <w:rPr>
-          <w:lang w:val="en-GB"/>
-        </w:rPr>
-      </w:pPr>
+        <w:t>+3 str, +3 Dex, +2 Con, -2 Int, -1 Wis, -1 Cha</w:t>
+      </w:r>
+      <w:r>
+        <w:rPr>
+          <w:lang w:val="en-GB"/>
+        </w:rPr>
+        <w:br/>
+      </w:r>
       <w:proofErr w:type="spellStart"/>
       <w:r>
         <w:rPr>
@@ -766,6 +847,7 @@
         <w:rPr>
           <w:lang w:val="en-GB"/>
         </w:rPr>
+        <w:lastRenderedPageBreak/>
         <w:t xml:space="preserve">Kan Bonus Action Daze </w:t>
       </w:r>
       <w:proofErr w:type="spellStart"/>
@@ -818,7 +900,6 @@
           <w:noProof/>
           <w:lang w:val="en-GB"/>
         </w:rPr>
-        <w:lastRenderedPageBreak/>
         <w:drawing>
           <wp:anchor distT="0" distB="0" distL="114300" distR="114300" simplePos="0" relativeHeight="251660288" behindDoc="0" locked="0" layoutInCell="1" allowOverlap="1" wp14:anchorId="6EEDB28B" wp14:editId="3A51C3F2">
             <wp:simplePos x="0" y="0"/>
@@ -853,7 +934,7 @@
                     </pic:cNvPicPr>
                   </pic:nvPicPr>
                   <pic:blipFill>
-                    <a:blip r:embed="rId10">
+                    <a:blip r:embed="rId11">
                       <a:extLst>
                         <a:ext uri="{28A0092B-C50C-407E-A947-70E740481C1C}">
                           <a14:useLocalDpi xmlns:a14="http://schemas.microsoft.com/office/drawing/2010/main" val="0"/>
@@ -998,174 +1079,306 @@
     <w:p>
       <w:pPr>
         <w:rPr>
-          <w:b/>
-          <w:bCs/>
-          <w:lang w:val="en-GB"/>
-        </w:rPr>
-      </w:pPr>
-      <w:r>
-        <w:rPr>
-          <w:b/>
-          <w:bCs/>
-          <w:lang w:val="en-GB"/>
-        </w:rPr>
-        <w:t>Undead</w:t>
-      </w:r>
-      <w:r>
-        <w:rPr>
-          <w:b/>
-          <w:bCs/>
-          <w:lang w:val="en-GB"/>
-        </w:rPr>
-        <w:br/>
-      </w:r>
-      <w:proofErr w:type="spellStart"/>
-      <w:r>
-        <w:rPr>
-          <w:i/>
-          <w:iCs/>
-          <w:lang w:val="en-GB"/>
-        </w:rPr>
-        <w:t>Tentaghoul</w:t>
-      </w:r>
-      <w:proofErr w:type="spellEnd"/>
-      <w:r>
-        <w:rPr>
-          <w:lang w:val="en-GB"/>
-        </w:rPr>
-        <w:t xml:space="preserve"> (</w:t>
-      </w:r>
-      <w:proofErr w:type="spellStart"/>
-      <w:r>
-        <w:rPr>
-          <w:lang w:val="en-GB"/>
-        </w:rPr>
-        <w:fldChar w:fldCharType="begin"/>
-      </w:r>
-      <w:r>
-        <w:rPr>
-          <w:lang w:val="en-GB"/>
-        </w:rPr>
-        <w:instrText>HYPERLINK "https://homebrewery.naturalcrit.com/share/1mPIt_C_410XA5-oziqua6nNry7pHo1VWHZocZuDhaJ7d"</w:instrText>
-      </w:r>
-      <w:r>
-        <w:rPr>
-          <w:lang w:val="en-GB"/>
-        </w:rPr>
-      </w:r>
-      <w:r>
-        <w:rPr>
-          <w:lang w:val="en-GB"/>
-        </w:rPr>
-        <w:fldChar w:fldCharType="separate"/>
-      </w:r>
-      <w:r>
-        <w:rPr>
-          <w:rStyle w:val="Hyperlink"/>
-          <w:lang w:val="en-GB"/>
-        </w:rPr>
-        <w:t>Fleshseeker</w:t>
-      </w:r>
-      <w:proofErr w:type="spellEnd"/>
-      <w:r>
-        <w:rPr>
-          <w:rStyle w:val="Hyperlink"/>
-          <w:lang w:val="en-GB"/>
-        </w:rPr>
-        <w:t xml:space="preserve"> </w:t>
-      </w:r>
-      <w:r>
-        <w:rPr>
-          <w:rStyle w:val="Hyperlink"/>
-          <w:lang w:val="en-GB"/>
-        </w:rPr>
-        <w:t>Ghoul</w:t>
-      </w:r>
-      <w:r>
-        <w:rPr>
-          <w:lang w:val="en-GB"/>
-        </w:rPr>
-        <w:fldChar w:fldCharType="end"/>
-      </w:r>
-      <w:r>
-        <w:rPr>
-          <w:lang w:val="en-GB"/>
-        </w:rPr>
-        <w:t>).</w:t>
-      </w:r>
-      <w:r>
-        <w:rPr>
-          <w:lang w:val="en-GB"/>
-        </w:rPr>
-        <w:t xml:space="preserve"> CR 2, </w:t>
-      </w:r>
-      <w:r>
-        <w:rPr>
-          <w:lang w:val="en-GB"/>
-        </w:rPr>
-        <w:t xml:space="preserve">3x </w:t>
-      </w:r>
-      <w:proofErr w:type="spellStart"/>
-      <w:r>
-        <w:rPr>
-          <w:lang w:val="en-GB"/>
-        </w:rPr>
-        <w:t>Fleshripper</w:t>
-      </w:r>
-      <w:proofErr w:type="spellEnd"/>
-      <w:r>
-        <w:rPr>
-          <w:lang w:val="en-GB"/>
-        </w:rPr>
-        <w:t xml:space="preserve"> tentacle, +4 hit, reach 10, </w:t>
-      </w:r>
-      <w:r>
-        <w:rPr>
-          <w:i/>
-          <w:iCs/>
-          <w:lang w:val="en-GB"/>
-        </w:rPr>
-        <w:t>Hit</w:t>
-      </w:r>
-      <w:r>
-        <w:rPr>
-          <w:i/>
-          <w:iCs/>
-          <w:lang w:val="en-GB"/>
-        </w:rPr>
-        <w:t xml:space="preserve">: </w:t>
-      </w:r>
-      <w:r>
-        <w:rPr>
-          <w:lang w:val="en-GB"/>
-        </w:rPr>
-        <w:t>1d6+2 Slashing plus 1d6 necrotic.</w:t>
-      </w:r>
-    </w:p>
-    <w:p>
-      <w:pPr>
-        <w:rPr>
-          <w:lang w:val="en-GB"/>
-        </w:rPr>
-      </w:pPr>
-      <w:r>
-        <w:rPr>
-          <w:lang w:val="en-GB"/>
-        </w:rPr>
-        <w:t>Zombies (</w:t>
-      </w:r>
-      <w:hyperlink r:id="rId11" w:history="1">
+          <w:lang w:val="en-GB"/>
+        </w:rPr>
+      </w:pPr>
+      <w:hyperlink r:id="rId12" w:history="1">
+        <w:proofErr w:type="spellStart"/>
         <w:r>
           <w:rPr>
             <w:rStyle w:val="Hyperlink"/>
             <w:lang w:val="en-GB"/>
           </w:rPr>
+          <w:t>Stor</w:t>
+        </w:r>
+        <w:proofErr w:type="spellEnd"/>
+        <w:r>
+          <w:rPr>
+            <w:rStyle w:val="Hyperlink"/>
+            <w:lang w:val="en-GB"/>
+          </w:rPr>
+          <w:t xml:space="preserve"> Hashara</w:t>
+        </w:r>
+      </w:hyperlink>
+      <w:r>
+        <w:rPr>
+          <w:lang w:val="en-GB"/>
+        </w:rPr>
+        <w:t xml:space="preserve">. </w:t>
+      </w:r>
+      <w:r>
+        <w:rPr>
+          <w:lang w:val="en-GB"/>
+        </w:rPr>
+        <w:br/>
+      </w:r>
+      <w:r>
+        <w:rPr>
+          <w:i/>
+          <w:iCs/>
+          <w:lang w:val="en-GB"/>
+        </w:rPr>
+        <w:t>Tusk</w:t>
+      </w:r>
+      <w:r>
+        <w:rPr>
+          <w:lang w:val="en-GB"/>
+        </w:rPr>
+        <w:t xml:space="preserve"> </w:t>
+      </w:r>
+      <w:proofErr w:type="spellStart"/>
+      <w:r>
+        <w:rPr>
+          <w:lang w:val="en-GB"/>
+        </w:rPr>
+        <w:t>og</w:t>
+      </w:r>
+      <w:proofErr w:type="spellEnd"/>
+      <w:r>
+        <w:rPr>
+          <w:lang w:val="en-GB"/>
+        </w:rPr>
+        <w:t xml:space="preserve"> </w:t>
+      </w:r>
+      <w:r>
+        <w:rPr>
+          <w:i/>
+          <w:iCs/>
+          <w:lang w:val="en-GB"/>
+        </w:rPr>
+        <w:t>Rooting Rush</w:t>
+      </w:r>
+      <w:r>
+        <w:rPr>
+          <w:lang w:val="en-GB"/>
+        </w:rPr>
+        <w:t xml:space="preserve"> </w:t>
+      </w:r>
+      <w:proofErr w:type="spellStart"/>
+      <w:r>
+        <w:rPr>
+          <w:lang w:val="en-GB"/>
+        </w:rPr>
+        <w:t>også</w:t>
+      </w:r>
+      <w:proofErr w:type="spellEnd"/>
+      <w:r>
+        <w:rPr>
+          <w:lang w:val="en-GB"/>
+        </w:rPr>
+        <w:t xml:space="preserve"> DC 13 CON </w:t>
+      </w:r>
+      <w:proofErr w:type="spellStart"/>
+      <w:r>
+        <w:rPr>
+          <w:lang w:val="en-GB"/>
+        </w:rPr>
+        <w:t>eller</w:t>
+      </w:r>
+      <w:proofErr w:type="spellEnd"/>
+      <w:r>
+        <w:rPr>
+          <w:lang w:val="en-GB"/>
+        </w:rPr>
+        <w:t xml:space="preserve"> </w:t>
+      </w:r>
+      <w:proofErr w:type="spellStart"/>
+      <w:r>
+        <w:rPr>
+          <w:i/>
+          <w:iCs/>
+          <w:lang w:val="en-GB"/>
+        </w:rPr>
+        <w:t>Otherwordly</w:t>
+      </w:r>
+      <w:proofErr w:type="spellEnd"/>
+      <w:r>
+        <w:rPr>
+          <w:i/>
+          <w:iCs/>
+          <w:lang w:val="en-GB"/>
+        </w:rPr>
+        <w:t xml:space="preserve"> Fever</w:t>
+      </w:r>
+      <w:r>
+        <w:rPr>
+          <w:i/>
+          <w:iCs/>
+          <w:lang w:val="en-GB"/>
+        </w:rPr>
+        <w:t>.</w:t>
+      </w:r>
+      <w:r>
+        <w:rPr>
+          <w:lang w:val="en-GB"/>
+        </w:rPr>
+        <w:t xml:space="preserve"> </w:t>
+      </w:r>
+    </w:p>
+    <w:p>
+      <w:pPr>
+        <w:rPr>
+          <w:b/>
+          <w:bCs/>
+          <w:lang w:val="en-GB"/>
+        </w:rPr>
+      </w:pPr>
+      <w:r>
+        <w:rPr>
+          <w:b/>
+          <w:bCs/>
+          <w:lang w:val="en-GB"/>
+        </w:rPr>
+        <w:t>Undead</w:t>
+      </w:r>
+      <w:r>
+        <w:rPr>
+          <w:b/>
+          <w:bCs/>
+          <w:lang w:val="en-GB"/>
+        </w:rPr>
+        <w:br/>
+      </w:r>
+      <w:proofErr w:type="spellStart"/>
+      <w:r>
+        <w:rPr>
+          <w:i/>
+          <w:iCs/>
+          <w:lang w:val="en-GB"/>
+        </w:rPr>
+        <w:t>Tentaghoul</w:t>
+      </w:r>
+      <w:proofErr w:type="spellEnd"/>
+      <w:r>
+        <w:rPr>
+          <w:lang w:val="en-GB"/>
+        </w:rPr>
+        <w:t xml:space="preserve"> (</w:t>
+      </w:r>
+      <w:proofErr w:type="spellStart"/>
+      <w:r>
+        <w:rPr>
+          <w:lang w:val="en-GB"/>
+        </w:rPr>
+        <w:fldChar w:fldCharType="begin"/>
+      </w:r>
+      <w:r>
+        <w:rPr>
+          <w:lang w:val="en-GB"/>
+        </w:rPr>
+        <w:instrText>HYPERLINK "https://homebrewery.naturalcrit.com/share/1mPIt_C_410XA5-oziqua6nNry7pHo1VWHZocZuDhaJ7d"</w:instrText>
+      </w:r>
+      <w:r>
+        <w:rPr>
+          <w:lang w:val="en-GB"/>
+        </w:rPr>
+      </w:r>
+      <w:r>
+        <w:rPr>
+          <w:lang w:val="en-GB"/>
+        </w:rPr>
+        <w:fldChar w:fldCharType="separate"/>
+      </w:r>
+      <w:r>
+        <w:rPr>
+          <w:rStyle w:val="Hyperlink"/>
+          <w:lang w:val="en-GB"/>
+        </w:rPr>
+        <w:t>Fleshseeker</w:t>
+      </w:r>
+      <w:proofErr w:type="spellEnd"/>
+      <w:r>
+        <w:rPr>
+          <w:rStyle w:val="Hyperlink"/>
+          <w:lang w:val="en-GB"/>
+        </w:rPr>
+        <w:t xml:space="preserve"> Ghoul</w:t>
+      </w:r>
+      <w:r>
+        <w:rPr>
+          <w:lang w:val="en-GB"/>
+        </w:rPr>
+        <w:fldChar w:fldCharType="end"/>
+      </w:r>
+      <w:r>
+        <w:rPr>
+          <w:lang w:val="en-GB"/>
+        </w:rPr>
+        <w:t>).</w:t>
+      </w:r>
+      <w:r>
+        <w:rPr>
+          <w:lang w:val="en-GB"/>
+        </w:rPr>
+        <w:t xml:space="preserve"> CR 2, </w:t>
+      </w:r>
+      <w:r>
+        <w:rPr>
+          <w:lang w:val="en-GB"/>
+        </w:rPr>
+        <w:t xml:space="preserve">3x </w:t>
+      </w:r>
+      <w:proofErr w:type="spellStart"/>
+      <w:r>
+        <w:rPr>
+          <w:lang w:val="en-GB"/>
+        </w:rPr>
+        <w:t>Fleshripper</w:t>
+      </w:r>
+      <w:proofErr w:type="spellEnd"/>
+      <w:r>
+        <w:rPr>
+          <w:lang w:val="en-GB"/>
+        </w:rPr>
+        <w:t xml:space="preserve"> tentacle, +4 hit, reach 10, </w:t>
+      </w:r>
+      <w:r>
+        <w:rPr>
+          <w:i/>
+          <w:iCs/>
+          <w:lang w:val="en-GB"/>
+        </w:rPr>
+        <w:t>Hit</w:t>
+      </w:r>
+      <w:r>
+        <w:rPr>
+          <w:i/>
+          <w:iCs/>
+          <w:lang w:val="en-GB"/>
+        </w:rPr>
+        <w:t xml:space="preserve">: </w:t>
+      </w:r>
+      <w:r>
+        <w:rPr>
+          <w:lang w:val="en-GB"/>
+        </w:rPr>
+        <w:t>1d6+2 Slashing plus 1d6 necrotic.</w:t>
+      </w:r>
+    </w:p>
+    <w:p>
+      <w:pPr>
+        <w:rPr>
+          <w:lang w:val="da-DK"/>
+        </w:rPr>
+      </w:pPr>
+      <w:r>
+        <w:rPr>
+          <w:lang w:val="da-DK"/>
+        </w:rPr>
+        <w:t>Zombies (</w:t>
+      </w:r>
+      <w:hyperlink r:id="rId13" w:history="1">
+        <w:r>
+          <w:rPr>
+            <w:rStyle w:val="Hyperlink"/>
+            <w:lang w:val="da-DK"/>
+          </w:rPr>
           <w:t>Zombie Rotter</w:t>
         </w:r>
       </w:hyperlink>
       <w:r>
         <w:rPr>
-          <w:lang w:val="en-GB"/>
+          <w:lang w:val="da-DK"/>
         </w:rPr>
         <w:t>)</w:t>
       </w:r>
@@ -1214,7 +1427,7 @@
         <w:rPr>
           <w:b/>
           <w:bCs/>
-          <w:lang w:val="en-GB"/>
+          <w:lang w:val="da-DK"/>
         </w:rPr>
       </w:pPr>
       <w:r>
@@ -1228,13 +1441,13 @@
           <w14:ligatures w14:val="none"/>
         </w:rPr>
         <w:drawing>
-          <wp:anchor distT="0" distB="0" distL="114300" distR="114300" simplePos="0" relativeHeight="251664384" behindDoc="0" locked="0" layoutInCell="1" allowOverlap="1" wp14:anchorId="2D008E3C" wp14:editId="11495390">
+          <wp:anchor distT="0" distB="0" distL="114300" distR="114300" simplePos="0" relativeHeight="251664384" behindDoc="0" locked="0" layoutInCell="1" allowOverlap="1" wp14:anchorId="2D008E3C" wp14:editId="3378530E">
             <wp:simplePos x="0" y="0"/>
             <wp:positionH relativeFrom="column">
-              <wp:posOffset>3338623</wp:posOffset>
+              <wp:posOffset>3365491</wp:posOffset>
             </wp:positionH>
             <wp:positionV relativeFrom="page">
-              <wp:posOffset>6815470</wp:posOffset>
+              <wp:posOffset>6990440</wp:posOffset>
             </wp:positionV>
             <wp:extent cx="3183255" cy="1518285"/>
             <wp:effectExtent l="0" t="0" r="0" b="5715"/>
@@ -1261,7 +1474,7 @@
                     </pic:cNvPicPr>
                   </pic:nvPicPr>
                   <pic:blipFill>
-                    <a:blip r:embed="rId12">
+                    <a:blip r:embed="rId14">
                       <a:extLst>
                         <a:ext uri="{28A0092B-C50C-407E-A947-70E740481C1C}">
                           <a14:useLocalDpi xmlns:a14="http://schemas.microsoft.com/office/drawing/2010/main" val="0"/>
@@ -1296,7 +1509,7 @@
         <w:rPr>
           <w:b/>
           <w:bCs/>
-          <w:lang w:val="en-GB"/>
+          <w:lang w:val="da-DK"/>
         </w:rPr>
         <w:br w:type="page"/>
       </w:r>
@@ -1304,7 +1517,7 @@
     <w:p>
       <w:pPr>
         <w:rPr>
-          <w:lang w:val="en-GB"/>
+          <w:lang w:val="da-DK"/>
         </w:rPr>
       </w:pPr>
     </w:p>
@@ -1312,22 +1525,14 @@
       <w:pPr>
         <w:pStyle w:val="Heading1"/>
         <w:rPr>
-          <w:lang w:val="en-GB"/>
-        </w:rPr>
-      </w:pPr>
-      <w:proofErr w:type="spellStart"/>
-      <w:r>
-        <w:rPr>
-          <w:lang w:val="en-GB"/>
-        </w:rPr>
-        <w:t>Generelle</w:t>
-      </w:r>
-      <w:proofErr w:type="spellEnd"/>
-      <w:r>
-        <w:rPr>
-          <w:lang w:val="en-GB"/>
-        </w:rPr>
-        <w:t xml:space="preserve"> noter</w:t>
+          <w:lang w:val="da-DK"/>
+        </w:rPr>
+      </w:pPr>
+      <w:r>
+        <w:rPr>
+          <w:lang w:val="da-DK"/>
+        </w:rPr>
+        <w:t>Generelle noter</w:t>
       </w:r>
     </w:p>
     <w:p>
@@ -1362,412 +1567,80 @@
         <w:rPr>
           <w:lang w:val="da-DK"/>
         </w:rPr>
-        <w:t>) er e</w:t>
-      </w:r>
-      <w:r>
-        <w:rPr>
-          <w:lang w:val="da-DK"/>
-        </w:rPr>
-        <w:t xml:space="preserve">normt irriterede over PC efter har svinet. Kræver arbejder for ham: Gør </w:t>
-      </w:r>
-      <w:proofErr w:type="spellStart"/>
-      <w:r>
+        <w:t xml:space="preserve">) </w:t>
+      </w:r>
+      <w:r>
+        <w:rPr>
+          <w:lang w:val="da-DK"/>
+        </w:rPr>
+        <w:t>har fået nok af PCs efter de først har svinet flere gange</w:t>
+      </w:r>
+      <w:r>
+        <w:rPr>
+          <w:lang w:val="da-DK"/>
+        </w:rPr>
+        <w:t>, derefter svinet hans arbejde til</w:t>
+      </w:r>
+      <w:r>
+        <w:rPr>
+          <w:lang w:val="da-DK"/>
+        </w:rPr>
+        <w:t xml:space="preserve"> og senere direkte angrebet ham.</w:t>
+      </w:r>
+      <w:r>
+        <w:rPr>
+          <w:lang w:val="da-DK"/>
+        </w:rPr>
+        <w:t xml:space="preserve"> Derfor har han lavet et skilt ved indgangen til </w:t>
+      </w:r>
+      <w:proofErr w:type="spellStart"/>
+      <w:r>
+        <w:rPr>
+          <w:lang w:val="da-DK"/>
+        </w:rPr>
+        <w:t>dungeonen</w:t>
+      </w:r>
+      <w:proofErr w:type="spellEnd"/>
+      <w:r>
+        <w:rPr>
+          <w:lang w:val="da-DK"/>
+        </w:rPr>
+        <w:t xml:space="preserve"> hvor der står:</w:t>
+      </w:r>
+    </w:p>
+    <w:p>
+      <w:pPr>
+        <w:jc w:val="center"/>
         <w:rPr>
           <w:i/>
           <w:iCs/>
           <w:lang w:val="da-DK"/>
         </w:rPr>
-        <w:t>Claustrophobic</w:t>
-      </w:r>
-      <w:proofErr w:type="spellEnd"/>
+      </w:pPr>
       <w:r>
         <w:rPr>
           <w:i/>
           <w:iCs/>
           <w:lang w:val="da-DK"/>
         </w:rPr>
-        <w:t xml:space="preserve"> </w:t>
-      </w:r>
-      <w:proofErr w:type="spellStart"/>
+        <w:t xml:space="preserve">”Rottefængere og Sværdhorer, dette er jeres sidste advarsel: </w:t>
+      </w:r>
       <w:r>
         <w:rPr>
           <w:i/>
           <w:iCs/>
           <w:lang w:val="da-DK"/>
         </w:rPr>
-        <w:t>Flesh</w:t>
-      </w:r>
-      <w:proofErr w:type="spellEnd"/>
+        <w:br/>
+        <w:t>Bliv væk! Jeres tilstedeværelse accepteres</w:t>
+      </w:r>
       <w:r>
         <w:rPr>
           <w:i/>
           <w:iCs/>
           <w:lang w:val="da-DK"/>
         </w:rPr>
-        <w:t xml:space="preserve"> Tunnel </w:t>
-      </w:r>
-      <w:r>
-        <w:rPr>
-          <w:lang w:val="da-DK"/>
-        </w:rPr>
-        <w:t xml:space="preserve">ren, ellers </w:t>
-      </w:r>
-      <w:r>
-        <w:rPr>
-          <w:lang w:val="da-DK"/>
-        </w:rPr>
-        <w:t>smider han dem ud.</w:t>
-      </w:r>
-    </w:p>
-    <w:p>
-      <w:pPr>
-        <w:pStyle w:val="Heading1"/>
-        <w:rPr>
-          <w:lang w:val="da-DK"/>
-        </w:rPr>
-      </w:pPr>
-      <w:proofErr w:type="spellStart"/>
-      <w:r>
-        <w:rPr>
-          <w:lang w:val="da-DK"/>
-        </w:rPr>
-        <w:t>Veiled</w:t>
-      </w:r>
-      <w:proofErr w:type="spellEnd"/>
-      <w:r>
-        <w:rPr>
-          <w:lang w:val="da-DK"/>
-        </w:rPr>
-        <w:t xml:space="preserve"> </w:t>
-      </w:r>
-      <w:proofErr w:type="spellStart"/>
-      <w:r>
-        <w:rPr>
-          <w:lang w:val="da-DK"/>
-        </w:rPr>
-        <w:t>Hatchery</w:t>
-      </w:r>
-      <w:proofErr w:type="spellEnd"/>
-    </w:p>
-    <w:p>
-      <w:pPr>
-        <w:rPr>
-          <w:lang w:val="da-DK"/>
-        </w:rPr>
-      </w:pPr>
-      <w:r>
-        <w:rPr>
-          <w:lang w:val="da-DK"/>
-        </w:rPr>
-        <w:t xml:space="preserve">Statue er </w:t>
-      </w:r>
-      <w:r>
-        <w:rPr>
-          <w:lang w:val="da-DK"/>
-        </w:rPr>
-        <w:t xml:space="preserve">drejet så den matcher den I spejlet og er </w:t>
-      </w:r>
-      <w:proofErr w:type="spellStart"/>
-      <w:r>
-        <w:rPr>
-          <w:lang w:val="da-DK"/>
-        </w:rPr>
-        <w:t>looted</w:t>
-      </w:r>
-      <w:proofErr w:type="spellEnd"/>
-    </w:p>
-    <w:p>
-      <w:pPr>
-        <w:rPr>
-          <w:lang w:val="da-DK"/>
-        </w:rPr>
-      </w:pPr>
-    </w:p>
-    <w:p>
-      <w:pPr>
-        <w:pStyle w:val="Heading1"/>
-        <w:rPr>
-          <w:lang w:val="en-GB"/>
-        </w:rPr>
-      </w:pPr>
-      <w:r>
-        <w:rPr>
-          <w:lang w:val="en-GB"/>
-        </w:rPr>
-        <w:t>Treasure Room</w:t>
-      </w:r>
-    </w:p>
-    <w:p>
-      <w:pPr>
-        <w:rPr>
-          <w:lang w:val="en-GB"/>
-        </w:rPr>
-      </w:pPr>
-      <w:proofErr w:type="spellStart"/>
-      <w:r>
-        <w:rPr>
-          <w:lang w:val="en-GB"/>
-        </w:rPr>
-        <w:t>Tekst</w:t>
-      </w:r>
-      <w:proofErr w:type="spellEnd"/>
-    </w:p>
-    <w:p>
-      <w:pPr>
-        <w:pStyle w:val="Heading1"/>
-        <w:rPr>
-          <w:lang w:val="en-GB"/>
-        </w:rPr>
-      </w:pPr>
-      <w:r>
-        <w:rPr>
-          <w:lang w:val="en-GB"/>
-        </w:rPr>
-        <w:t>Toll Room</w:t>
-      </w:r>
-    </w:p>
-    <w:p>
-      <w:pPr>
-        <w:rPr>
-          <w:lang w:val="en-GB"/>
-        </w:rPr>
-      </w:pPr>
-      <w:proofErr w:type="spellStart"/>
-      <w:r>
-        <w:rPr>
-          <w:lang w:val="en-GB"/>
-        </w:rPr>
-        <w:t>Tekst</w:t>
-      </w:r>
-      <w:proofErr w:type="spellEnd"/>
-    </w:p>
-    <w:p>
-      <w:pPr>
-        <w:rPr>
-          <w:lang w:val="en-GB"/>
-        </w:rPr>
-      </w:pPr>
-    </w:p>
-    <w:p>
-      <w:pPr>
-        <w:pStyle w:val="Heading1"/>
-        <w:rPr>
-          <w:lang w:val="da-DK"/>
-        </w:rPr>
-      </w:pPr>
-      <w:r>
-        <w:rPr>
-          <w:lang w:val="da-DK"/>
-        </w:rPr>
-        <w:t>The Hub</w:t>
-      </w:r>
-    </w:p>
-    <w:p>
-      <w:pPr>
-        <w:rPr>
-          <w:lang w:val="da-DK"/>
-        </w:rPr>
-      </w:pPr>
-      <w:r>
-        <w:rPr>
-          <w:lang w:val="da-DK"/>
-        </w:rPr>
-        <w:t>tekst</w:t>
-      </w:r>
-    </w:p>
-    <w:p>
-      <w:pPr>
-        <w:rPr>
-          <w:lang w:val="da-DK"/>
-        </w:rPr>
-      </w:pPr>
-    </w:p>
-    <w:p>
-      <w:pPr>
-        <w:pStyle w:val="Heading1"/>
-        <w:rPr>
-          <w:lang w:val="da-DK"/>
-        </w:rPr>
-      </w:pPr>
-      <w:proofErr w:type="spellStart"/>
-      <w:r>
-        <w:rPr>
-          <w:lang w:val="da-DK"/>
-        </w:rPr>
-        <w:t>Liminal</w:t>
-      </w:r>
-      <w:proofErr w:type="spellEnd"/>
-      <w:r>
-        <w:rPr>
-          <w:lang w:val="da-DK"/>
-        </w:rPr>
-        <w:t xml:space="preserve"> </w:t>
-      </w:r>
-      <w:proofErr w:type="spellStart"/>
-      <w:r>
-        <w:rPr>
-          <w:lang w:val="da-DK"/>
-        </w:rPr>
-        <w:t>Hallway</w:t>
-      </w:r>
-      <w:proofErr w:type="spellEnd"/>
-    </w:p>
-    <w:p>
-      <w:pPr>
-        <w:rPr>
-          <w:lang w:val="da-DK"/>
-        </w:rPr>
-      </w:pPr>
-    </w:p>
-    <w:p>
-      <w:pPr>
-        <w:rPr>
-          <w:lang w:val="da-DK"/>
-        </w:rPr>
-      </w:pPr>
-      <w:r>
-        <w:rPr>
-          <w:lang w:val="da-DK"/>
-        </w:rPr>
-        <w:t xml:space="preserve">Black </w:t>
-      </w:r>
-      <w:proofErr w:type="spellStart"/>
-      <w:r>
-        <w:rPr>
-          <w:lang w:val="da-DK"/>
-        </w:rPr>
-        <w:t>Curtain</w:t>
-      </w:r>
-      <w:proofErr w:type="spellEnd"/>
-      <w:r>
-        <w:rPr>
-          <w:lang w:val="da-DK"/>
-        </w:rPr>
-        <w:t xml:space="preserve"> ændring: </w:t>
-      </w:r>
-      <w:proofErr w:type="spellStart"/>
-      <w:r>
-        <w:rPr>
-          <w:lang w:val="da-DK"/>
-        </w:rPr>
-        <w:t>Undead</w:t>
-      </w:r>
-      <w:proofErr w:type="spellEnd"/>
-      <w:r>
-        <w:rPr>
-          <w:lang w:val="da-DK"/>
-        </w:rPr>
-        <w:t xml:space="preserve"> med nogen form for </w:t>
-      </w:r>
-      <w:proofErr w:type="spellStart"/>
-      <w:r>
-        <w:rPr>
-          <w:lang w:val="da-DK"/>
-        </w:rPr>
-        <w:t>Turn</w:t>
-      </w:r>
-      <w:proofErr w:type="spellEnd"/>
-      <w:r>
-        <w:rPr>
-          <w:lang w:val="da-DK"/>
-        </w:rPr>
-        <w:t xml:space="preserve"> </w:t>
-      </w:r>
-      <w:proofErr w:type="spellStart"/>
-      <w:r>
-        <w:rPr>
-          <w:lang w:val="da-DK"/>
-        </w:rPr>
-        <w:t>resistance</w:t>
-      </w:r>
-      <w:proofErr w:type="spellEnd"/>
-      <w:r>
-        <w:rPr>
-          <w:lang w:val="da-DK"/>
-        </w:rPr>
-        <w:t>, eller med CR 6 eller høj</w:t>
-      </w:r>
-      <w:r>
-        <w:rPr>
-          <w:lang w:val="da-DK"/>
-        </w:rPr>
-        <w:t>ere kan komme igennem</w:t>
-      </w:r>
-      <w:r>
-        <w:rPr>
-          <w:lang w:val="da-DK"/>
-        </w:rPr>
-        <w:t>.</w:t>
-      </w:r>
-    </w:p>
-    <w:p>
-      <w:pPr>
-        <w:rPr>
-          <w:lang w:val="da-DK"/>
-        </w:rPr>
-      </w:pPr>
-    </w:p>
-    <w:p>
-      <w:pPr>
-        <w:pStyle w:val="Heading1"/>
-        <w:rPr>
-          <w:lang w:val="da-DK"/>
-        </w:rPr>
-      </w:pPr>
-      <w:proofErr w:type="spellStart"/>
-      <w:r>
-        <w:rPr>
-          <w:lang w:val="da-DK"/>
-        </w:rPr>
-        <w:t>Demon</w:t>
-      </w:r>
-      <w:proofErr w:type="spellEnd"/>
-      <w:r>
-        <w:rPr>
-          <w:lang w:val="da-DK"/>
-        </w:rPr>
-        <w:t xml:space="preserve"> </w:t>
-      </w:r>
-      <w:proofErr w:type="spellStart"/>
-      <w:r>
-        <w:rPr>
-          <w:lang w:val="da-DK"/>
-        </w:rPr>
-        <w:t>ma</w:t>
-      </w:r>
-      <w:r>
-        <w:rPr>
-          <w:lang w:val="da-DK"/>
-        </w:rPr>
-        <w:t>w</w:t>
-      </w:r>
-      <w:proofErr w:type="spellEnd"/>
-    </w:p>
-    <w:p>
-      <w:pPr>
-        <w:rPr>
-          <w:lang w:val="da-DK"/>
-        </w:rPr>
-      </w:pPr>
-      <w:r>
-        <w:rPr>
-          <w:lang w:val="da-DK"/>
-        </w:rPr>
-        <w:t xml:space="preserve">En hovedløs </w:t>
-      </w:r>
-      <w:proofErr w:type="spellStart"/>
-      <w:r>
-        <w:rPr>
-          <w:lang w:val="da-DK"/>
-        </w:rPr>
-        <w:t>Doppelganger</w:t>
-      </w:r>
-      <w:proofErr w:type="spellEnd"/>
-      <w:r>
-        <w:rPr>
-          <w:lang w:val="da-DK"/>
-        </w:rPr>
-        <w:t xml:space="preserve"> har forvandlet sig til en </w:t>
+        <w:t xml:space="preserve"> ikke</w:t>
       </w:r>
       <w:r>
         <w:rPr>
@@ -1775,6 +1648,884 @@
           <w:iCs/>
           <w:lang w:val="da-DK"/>
         </w:rPr>
+        <w:t xml:space="preserve"> og vil håndteres som andet skadedyr.”</w:t>
+      </w:r>
+    </w:p>
+    <w:p>
+      <w:pPr>
+        <w:pStyle w:val="Heading2"/>
+        <w:rPr>
+          <w:lang w:val="da-DK"/>
+        </w:rPr>
+      </w:pPr>
+      <w:r>
+        <w:rPr>
+          <w:lang w:val="da-DK"/>
+        </w:rPr>
+        <w:t>Fælde:</w:t>
+      </w:r>
+    </w:p>
+    <w:p>
+      <w:pPr>
+        <w:rPr>
+          <w:lang w:val="da-DK"/>
+        </w:rPr>
+      </w:pPr>
+      <w:r>
+        <w:rPr>
+          <w:i/>
+          <w:iCs/>
+          <w:lang w:val="da-DK"/>
+        </w:rPr>
+        <w:t xml:space="preserve">Alarm </w:t>
+      </w:r>
+      <w:proofErr w:type="spellStart"/>
+      <w:r>
+        <w:rPr>
+          <w:lang w:val="da-DK"/>
+        </w:rPr>
+        <w:t>ringklokke</w:t>
+      </w:r>
+      <w:proofErr w:type="spellEnd"/>
+      <w:r>
+        <w:rPr>
+          <w:lang w:val="da-DK"/>
+        </w:rPr>
+        <w:t xml:space="preserve"> </w:t>
+      </w:r>
+      <w:r>
+        <w:rPr>
+          <w:lang w:val="da-DK"/>
+        </w:rPr>
+        <w:t xml:space="preserve">forenden af trappen alarmerer højlydt med også mentalt </w:t>
+      </w:r>
+      <w:proofErr w:type="spellStart"/>
+      <w:r>
+        <w:rPr>
+          <w:lang w:val="da-DK"/>
+        </w:rPr>
+        <w:t>Eamil</w:t>
+      </w:r>
+      <w:proofErr w:type="spellEnd"/>
+      <w:r>
+        <w:rPr>
+          <w:lang w:val="da-DK"/>
+        </w:rPr>
+        <w:t xml:space="preserve"> om at nogle er ankommet.</w:t>
+      </w:r>
+    </w:p>
+    <w:p>
+      <w:pPr>
+        <w:rPr>
+          <w:lang w:val="en-GB"/>
+        </w:rPr>
+      </w:pPr>
+      <w:r>
+        <w:rPr>
+          <w:b/>
+          <w:bCs/>
+          <w:lang w:val="en-GB"/>
+        </w:rPr>
+        <w:t>Combat</w:t>
+      </w:r>
+      <w:r>
+        <w:rPr>
+          <w:lang w:val="en-GB"/>
+        </w:rPr>
+        <w:t xml:space="preserve">: </w:t>
+      </w:r>
+      <w:r>
+        <w:rPr>
+          <w:lang w:val="en-GB"/>
+        </w:rPr>
+        <w:br/>
+      </w:r>
+      <w:r>
+        <w:rPr>
+          <w:lang w:val="en-GB"/>
+        </w:rPr>
+        <w:t>Stat blocks:</w:t>
+      </w:r>
+    </w:p>
+    <w:p>
+      <w:pPr>
+        <w:pStyle w:val="ListParagraph"/>
+        <w:numPr>
+          <w:ilvl w:val="0"/>
+          <w:numId w:val="1"/>
+        </w:numPr>
+        <w:rPr>
+          <w:rStyle w:val="Hyperlink"/>
+          <w:color w:val="auto"/>
+          <w:u w:val="none"/>
+          <w:lang w:val="en-GB"/>
+        </w:rPr>
+      </w:pPr>
+      <w:hyperlink r:id="rId15" w:history="1">
+        <w:proofErr w:type="spellStart"/>
+        <w:r>
+          <w:rPr>
+            <w:rStyle w:val="Hyperlink"/>
+            <w:lang w:val="en-GB"/>
+          </w:rPr>
+          <w:t>Eamil</w:t>
+        </w:r>
+        <w:proofErr w:type="spellEnd"/>
+      </w:hyperlink>
+      <w:r>
+        <w:rPr>
+          <w:rStyle w:val="Hyperlink"/>
+          <w:lang w:val="da-DK"/>
+        </w:rPr>
+        <w:t xml:space="preserve"> (With </w:t>
+      </w:r>
+      <w:proofErr w:type="spellStart"/>
+      <w:r>
+        <w:rPr>
+          <w:rStyle w:val="Hyperlink"/>
+          <w:lang w:val="da-DK"/>
+        </w:rPr>
+        <w:t>noslip</w:t>
+      </w:r>
+      <w:proofErr w:type="spellEnd"/>
+      <w:r>
+        <w:rPr>
+          <w:rStyle w:val="Hyperlink"/>
+          <w:lang w:val="da-DK"/>
+        </w:rPr>
+        <w:t xml:space="preserve"> feature)</w:t>
+      </w:r>
+    </w:p>
+    <w:p>
+      <w:pPr>
+        <w:pStyle w:val="ListParagraph"/>
+        <w:numPr>
+          <w:ilvl w:val="0"/>
+          <w:numId w:val="1"/>
+        </w:numPr>
+        <w:rPr>
+          <w:b/>
+          <w:bCs/>
+          <w:lang w:val="en-GB"/>
+        </w:rPr>
+      </w:pPr>
+      <w:hyperlink r:id="rId16" w:history="1">
+        <w:r>
+          <w:rPr>
+            <w:rStyle w:val="Hyperlink"/>
+            <w:lang w:val="en-GB"/>
+          </w:rPr>
+          <w:t>Clockwork caretaker</w:t>
+        </w:r>
+      </w:hyperlink>
+    </w:p>
+    <w:p>
+      <w:pPr>
+        <w:pStyle w:val="ListParagraph"/>
+        <w:numPr>
+          <w:ilvl w:val="0"/>
+          <w:numId w:val="1"/>
+        </w:numPr>
+        <w:rPr>
+          <w:b/>
+          <w:bCs/>
+          <w:lang w:val="en-GB"/>
+        </w:rPr>
+      </w:pPr>
+      <w:r>
+        <w:rPr>
+          <w:lang w:val="en-GB"/>
+        </w:rPr>
+        <w:t>2</w:t>
+      </w:r>
+      <w:r>
+        <w:rPr>
+          <w:lang w:val="en-GB"/>
+        </w:rPr>
+        <w:t>x</w:t>
+      </w:r>
+      <w:r>
+        <w:rPr>
+          <w:lang w:val="en-GB"/>
+        </w:rPr>
+        <w:t xml:space="preserve"> </w:t>
+      </w:r>
+      <w:hyperlink r:id="rId17" w:history="1">
+        <w:r>
+          <w:rPr>
+            <w:rStyle w:val="Hyperlink"/>
+            <w:lang w:val="en-GB"/>
+          </w:rPr>
+          <w:t>Bandit Instigator</w:t>
+        </w:r>
+      </w:hyperlink>
+      <w:r>
+        <w:rPr>
+          <w:lang w:val="en-GB"/>
+        </w:rPr>
+        <w:t xml:space="preserve"> </w:t>
+      </w:r>
+      <w:r>
+        <w:rPr>
+          <w:lang w:val="en-GB"/>
+        </w:rPr>
+        <w:t>(HP 50, Men Clockwork immunities</w:t>
+      </w:r>
+      <w:r>
+        <w:rPr>
+          <w:lang w:val="en-GB"/>
+        </w:rPr>
+        <w:t>)</w:t>
+      </w:r>
+    </w:p>
+    <w:p>
+      <w:pPr>
+        <w:rPr>
+          <w:lang w:val="en-GB"/>
+        </w:rPr>
+      </w:pPr>
+      <w:r>
+        <w:rPr>
+          <w:lang w:val="en-GB"/>
+        </w:rPr>
+        <w:t xml:space="preserve">Lair Actions: </w:t>
+      </w:r>
+    </w:p>
+    <w:p>
+      <w:pPr>
+        <w:pStyle w:val="ListParagraph"/>
+        <w:numPr>
+          <w:ilvl w:val="0"/>
+          <w:numId w:val="2"/>
+        </w:numPr>
+        <w:rPr>
+          <w:lang w:val="en-GB"/>
+        </w:rPr>
+      </w:pPr>
+      <w:r>
+        <w:rPr>
+          <w:i/>
+          <w:iCs/>
+          <w:lang w:val="en-GB"/>
+        </w:rPr>
+        <w:t>Cleaning drops</w:t>
+      </w:r>
+      <w:r>
+        <w:rPr>
+          <w:lang w:val="en-GB"/>
+        </w:rPr>
+        <w:t xml:space="preserve">: </w:t>
+      </w:r>
+      <w:r>
+        <w:rPr>
+          <w:lang w:val="en-GB"/>
+        </w:rPr>
+        <w:t xml:space="preserve">Choose two points where a </w:t>
+      </w:r>
+      <w:r>
+        <w:rPr>
+          <w:lang w:val="en-GB"/>
+        </w:rPr>
+        <w:t xml:space="preserve">5 ft. radius sphere </w:t>
+      </w:r>
+      <w:r>
+        <w:rPr>
+          <w:lang w:val="en-GB"/>
+        </w:rPr>
+        <w:t xml:space="preserve">poison clouds emerge. Creature </w:t>
+      </w:r>
+      <w:r>
+        <w:rPr>
+          <w:lang w:val="en-GB"/>
+        </w:rPr>
+        <w:t>enter</w:t>
+      </w:r>
+      <w:r>
+        <w:rPr>
+          <w:lang w:val="en-GB"/>
+        </w:rPr>
+        <w:t>s</w:t>
+      </w:r>
+      <w:r>
+        <w:rPr>
+          <w:lang w:val="en-GB"/>
+        </w:rPr>
+        <w:t xml:space="preserve"> or s</w:t>
+      </w:r>
+      <w:r>
+        <w:rPr>
+          <w:lang w:val="en-GB"/>
+        </w:rPr>
+        <w:t>tart</w:t>
+      </w:r>
+      <w:r>
+        <w:rPr>
+          <w:lang w:val="en-GB"/>
+        </w:rPr>
+        <w:t>s</w:t>
+      </w:r>
+      <w:r>
+        <w:rPr>
+          <w:lang w:val="en-GB"/>
+        </w:rPr>
+        <w:t xml:space="preserve"> turn DC 15 CON or take 2d6 Poison damage</w:t>
+      </w:r>
+      <w:r>
+        <w:rPr>
+          <w:lang w:val="en-GB"/>
+        </w:rPr>
+        <w:t>. Sphere</w:t>
+      </w:r>
+      <w:r>
+        <w:rPr>
+          <w:lang w:val="en-GB"/>
+        </w:rPr>
+        <w:t>s</w:t>
+      </w:r>
+      <w:r>
+        <w:rPr>
+          <w:lang w:val="en-GB"/>
+        </w:rPr>
+        <w:t xml:space="preserve"> expands by 5 ft at initiative 20. </w:t>
+      </w:r>
+      <w:r>
+        <w:rPr>
+          <w:lang w:val="en-GB"/>
+        </w:rPr>
+        <w:t xml:space="preserve">They </w:t>
+      </w:r>
+      <w:r>
+        <w:rPr>
+          <w:lang w:val="en-GB"/>
+        </w:rPr>
+        <w:t>disappear</w:t>
+      </w:r>
+      <w:r>
+        <w:rPr>
+          <w:lang w:val="en-GB"/>
+        </w:rPr>
+        <w:t xml:space="preserve"> when it would reach a radius of 20 ft.</w:t>
+      </w:r>
+    </w:p>
+    <w:p>
+      <w:pPr>
+        <w:pStyle w:val="ListParagraph"/>
+        <w:numPr>
+          <w:ilvl w:val="0"/>
+          <w:numId w:val="2"/>
+        </w:numPr>
+        <w:rPr>
+          <w:lang w:val="en-GB"/>
+        </w:rPr>
+      </w:pPr>
+      <w:r>
+        <w:rPr>
+          <w:i/>
+          <w:iCs/>
+          <w:lang w:val="en-GB"/>
+        </w:rPr>
+        <w:t>Repair</w:t>
+      </w:r>
+      <w:r>
+        <w:rPr>
+          <w:lang w:val="en-GB"/>
+        </w:rPr>
+        <w:t xml:space="preserve">: One Construct </w:t>
+      </w:r>
+      <w:r>
+        <w:rPr>
+          <w:lang w:val="en-GB"/>
+        </w:rPr>
+        <w:t>gains</w:t>
+      </w:r>
+      <w:r>
+        <w:rPr>
+          <w:lang w:val="en-GB"/>
+        </w:rPr>
+        <w:t xml:space="preserve"> </w:t>
+      </w:r>
+      <w:r>
+        <w:rPr>
+          <w:lang w:val="en-GB"/>
+        </w:rPr>
+        <w:t>14 (</w:t>
+      </w:r>
+      <w:r>
+        <w:rPr>
+          <w:lang w:val="en-GB"/>
+        </w:rPr>
+        <w:t>4d6</w:t>
+      </w:r>
+      <w:r>
+        <w:rPr>
+          <w:lang w:val="en-GB"/>
+        </w:rPr>
+        <w:t>) hit points</w:t>
+      </w:r>
+      <w:r>
+        <w:rPr>
+          <w:lang w:val="en-GB"/>
+        </w:rPr>
+        <w:t xml:space="preserve">. </w:t>
+      </w:r>
+    </w:p>
+    <w:p>
+      <w:pPr>
+        <w:pStyle w:val="ListParagraph"/>
+        <w:numPr>
+          <w:ilvl w:val="0"/>
+          <w:numId w:val="2"/>
+        </w:numPr>
+        <w:rPr>
+          <w:lang w:val="en-GB"/>
+        </w:rPr>
+      </w:pPr>
+      <w:r>
+        <w:rPr>
+          <w:i/>
+          <w:iCs/>
+          <w:lang w:val="en-GB"/>
+        </w:rPr>
+        <w:t>Advance</w:t>
+      </w:r>
+      <w:r>
+        <w:rPr>
+          <w:lang w:val="en-GB"/>
+        </w:rPr>
+        <w:t>:</w:t>
+      </w:r>
+      <w:r>
+        <w:rPr>
+          <w:i/>
+          <w:iCs/>
+          <w:lang w:val="en-GB"/>
+        </w:rPr>
+        <w:t xml:space="preserve"> </w:t>
+      </w:r>
+      <w:r>
+        <w:rPr>
+          <w:lang w:val="en-GB"/>
+        </w:rPr>
+        <w:t xml:space="preserve">One Construct </w:t>
+      </w:r>
+      <w:r>
+        <w:rPr>
+          <w:lang w:val="en-GB"/>
+        </w:rPr>
+        <w:t>may move up to its speed without provoking attacks of opportunity</w:t>
+      </w:r>
+      <w:r>
+        <w:rPr>
+          <w:lang w:val="en-GB"/>
+        </w:rPr>
+        <w:t>.</w:t>
+      </w:r>
+    </w:p>
+    <w:p>
+      <w:pPr>
+        <w:rPr>
+          <w:lang w:val="da-DK"/>
+        </w:rPr>
+      </w:pPr>
+      <w:r>
+        <w:rPr>
+          <w:lang w:val="da-DK"/>
+        </w:rPr>
+        <w:t xml:space="preserve">Om muligt tager han partiet til fange og tvinger dem til at rengøre </w:t>
+      </w:r>
+      <w:proofErr w:type="spellStart"/>
+      <w:r>
+        <w:rPr>
+          <w:i/>
+          <w:iCs/>
+          <w:lang w:val="da-DK"/>
+        </w:rPr>
+        <w:t>Claustrophobic</w:t>
+      </w:r>
+      <w:proofErr w:type="spellEnd"/>
+      <w:r>
+        <w:rPr>
+          <w:i/>
+          <w:iCs/>
+          <w:lang w:val="da-DK"/>
+        </w:rPr>
+        <w:t xml:space="preserve"> </w:t>
+      </w:r>
+      <w:proofErr w:type="spellStart"/>
+      <w:r>
+        <w:rPr>
+          <w:i/>
+          <w:iCs/>
+          <w:lang w:val="da-DK"/>
+        </w:rPr>
+        <w:t>Flesh</w:t>
+      </w:r>
+      <w:proofErr w:type="spellEnd"/>
+      <w:r>
+        <w:rPr>
+          <w:i/>
+          <w:iCs/>
+          <w:lang w:val="da-DK"/>
+        </w:rPr>
+        <w:t xml:space="preserve"> Tunnel</w:t>
+      </w:r>
+      <w:r>
+        <w:rPr>
+          <w:lang w:val="da-DK"/>
+        </w:rPr>
+        <w:t xml:space="preserve">. </w:t>
+      </w:r>
+    </w:p>
+    <w:p>
+      <w:pPr>
+        <w:pStyle w:val="Heading1"/>
+        <w:rPr>
+          <w:lang w:val="da-DK"/>
+        </w:rPr>
+      </w:pPr>
+      <w:proofErr w:type="spellStart"/>
+      <w:r>
+        <w:rPr>
+          <w:lang w:val="da-DK"/>
+        </w:rPr>
+        <w:t>Veiled</w:t>
+      </w:r>
+      <w:proofErr w:type="spellEnd"/>
+      <w:r>
+        <w:rPr>
+          <w:lang w:val="da-DK"/>
+        </w:rPr>
+        <w:t xml:space="preserve"> </w:t>
+      </w:r>
+      <w:proofErr w:type="spellStart"/>
+      <w:r>
+        <w:rPr>
+          <w:lang w:val="da-DK"/>
+        </w:rPr>
+        <w:t>Hatchery</w:t>
+      </w:r>
+      <w:proofErr w:type="spellEnd"/>
+    </w:p>
+    <w:p>
+      <w:pPr>
+        <w:rPr>
+          <w:lang w:val="da-DK"/>
+        </w:rPr>
+      </w:pPr>
+      <w:r>
+        <w:rPr>
+          <w:lang w:val="da-DK"/>
+        </w:rPr>
+        <w:t xml:space="preserve">Statue er </w:t>
+      </w:r>
+      <w:r>
+        <w:rPr>
+          <w:lang w:val="da-DK"/>
+        </w:rPr>
+        <w:t xml:space="preserve">drejet så den matcher den I spejlet og er </w:t>
+      </w:r>
+      <w:proofErr w:type="spellStart"/>
+      <w:r>
+        <w:rPr>
+          <w:lang w:val="da-DK"/>
+        </w:rPr>
+        <w:t>looted</w:t>
+      </w:r>
+      <w:proofErr w:type="spellEnd"/>
+    </w:p>
+    <w:p>
+      <w:pPr>
+        <w:rPr>
+          <w:lang w:val="da-DK"/>
+        </w:rPr>
+      </w:pPr>
+    </w:p>
+    <w:p>
+      <w:pPr>
+        <w:pStyle w:val="Heading1"/>
+        <w:rPr>
+          <w:lang w:val="en-GB"/>
+        </w:rPr>
+      </w:pPr>
+      <w:r>
+        <w:rPr>
+          <w:lang w:val="en-GB"/>
+        </w:rPr>
+        <w:t>Treasure Room</w:t>
+      </w:r>
+    </w:p>
+    <w:p>
+      <w:pPr>
+        <w:rPr>
+          <w:lang w:val="en-GB"/>
+        </w:rPr>
+      </w:pPr>
+      <w:proofErr w:type="spellStart"/>
+      <w:r>
+        <w:rPr>
+          <w:lang w:val="en-GB"/>
+        </w:rPr>
+        <w:t>Tekst</w:t>
+      </w:r>
+      <w:proofErr w:type="spellEnd"/>
+    </w:p>
+    <w:p>
+      <w:pPr>
+        <w:pStyle w:val="Heading1"/>
+        <w:rPr>
+          <w:lang w:val="en-GB"/>
+        </w:rPr>
+      </w:pPr>
+      <w:r>
+        <w:rPr>
+          <w:lang w:val="en-GB"/>
+        </w:rPr>
+        <w:t>Toll Room</w:t>
+      </w:r>
+    </w:p>
+    <w:p>
+      <w:pPr>
+        <w:rPr>
+          <w:lang w:val="en-GB"/>
+        </w:rPr>
+      </w:pPr>
+      <w:proofErr w:type="spellStart"/>
+      <w:r>
+        <w:rPr>
+          <w:lang w:val="en-GB"/>
+        </w:rPr>
+        <w:t>Tekst</w:t>
+      </w:r>
+      <w:proofErr w:type="spellEnd"/>
+    </w:p>
+    <w:p>
+      <w:pPr>
+        <w:rPr>
+          <w:lang w:val="en-GB"/>
+        </w:rPr>
+      </w:pPr>
+    </w:p>
+    <w:p>
+      <w:pPr>
+        <w:pStyle w:val="Heading1"/>
+        <w:rPr>
+          <w:lang w:val="da-DK"/>
+        </w:rPr>
+      </w:pPr>
+      <w:r>
+        <w:rPr>
+          <w:lang w:val="da-DK"/>
+        </w:rPr>
+        <w:t>The Hub</w:t>
+      </w:r>
+    </w:p>
+    <w:p>
+      <w:pPr>
+        <w:rPr>
+          <w:lang w:val="da-DK"/>
+        </w:rPr>
+      </w:pPr>
+      <w:r>
+        <w:rPr>
+          <w:lang w:val="da-DK"/>
+        </w:rPr>
+        <w:t>tekst</w:t>
+      </w:r>
+    </w:p>
+    <w:p>
+      <w:pPr>
+        <w:rPr>
+          <w:lang w:val="da-DK"/>
+        </w:rPr>
+      </w:pPr>
+    </w:p>
+    <w:p>
+      <w:pPr>
+        <w:pStyle w:val="Heading1"/>
+        <w:rPr>
+          <w:lang w:val="da-DK"/>
+        </w:rPr>
+      </w:pPr>
+      <w:proofErr w:type="spellStart"/>
+      <w:r>
+        <w:rPr>
+          <w:lang w:val="da-DK"/>
+        </w:rPr>
+        <w:lastRenderedPageBreak/>
+        <w:t>Liminal</w:t>
+      </w:r>
+      <w:proofErr w:type="spellEnd"/>
+      <w:r>
+        <w:rPr>
+          <w:lang w:val="da-DK"/>
+        </w:rPr>
+        <w:t xml:space="preserve"> </w:t>
+      </w:r>
+      <w:proofErr w:type="spellStart"/>
+      <w:r>
+        <w:rPr>
+          <w:lang w:val="da-DK"/>
+        </w:rPr>
+        <w:t>Hallway</w:t>
+      </w:r>
+      <w:proofErr w:type="spellEnd"/>
+    </w:p>
+    <w:p>
+      <w:pPr>
+        <w:rPr>
+          <w:lang w:val="da-DK"/>
+        </w:rPr>
+      </w:pPr>
+    </w:p>
+    <w:p>
+      <w:pPr>
+        <w:rPr>
+          <w:lang w:val="da-DK"/>
+        </w:rPr>
+      </w:pPr>
+      <w:r>
+        <w:rPr>
+          <w:lang w:val="da-DK"/>
+        </w:rPr>
+        <w:t xml:space="preserve">Black </w:t>
+      </w:r>
+      <w:proofErr w:type="spellStart"/>
+      <w:r>
+        <w:rPr>
+          <w:lang w:val="da-DK"/>
+        </w:rPr>
+        <w:t>Curtain</w:t>
+      </w:r>
+      <w:proofErr w:type="spellEnd"/>
+      <w:r>
+        <w:rPr>
+          <w:lang w:val="da-DK"/>
+        </w:rPr>
+        <w:t xml:space="preserve"> ændring: </w:t>
+      </w:r>
+      <w:proofErr w:type="spellStart"/>
+      <w:r>
+        <w:rPr>
+          <w:lang w:val="da-DK"/>
+        </w:rPr>
+        <w:t>Undead</w:t>
+      </w:r>
+      <w:proofErr w:type="spellEnd"/>
+      <w:r>
+        <w:rPr>
+          <w:lang w:val="da-DK"/>
+        </w:rPr>
+        <w:t xml:space="preserve"> med nogen form for </w:t>
+      </w:r>
+      <w:proofErr w:type="spellStart"/>
+      <w:r>
+        <w:rPr>
+          <w:lang w:val="da-DK"/>
+        </w:rPr>
+        <w:t>Turn</w:t>
+      </w:r>
+      <w:proofErr w:type="spellEnd"/>
+      <w:r>
+        <w:rPr>
+          <w:lang w:val="da-DK"/>
+        </w:rPr>
+        <w:t xml:space="preserve"> </w:t>
+      </w:r>
+      <w:proofErr w:type="spellStart"/>
+      <w:r>
+        <w:rPr>
+          <w:lang w:val="da-DK"/>
+        </w:rPr>
+        <w:t>resistance</w:t>
+      </w:r>
+      <w:proofErr w:type="spellEnd"/>
+      <w:r>
+        <w:rPr>
+          <w:lang w:val="da-DK"/>
+        </w:rPr>
+        <w:t>, eller med CR 6 eller høj</w:t>
+      </w:r>
+      <w:r>
+        <w:rPr>
+          <w:lang w:val="da-DK"/>
+        </w:rPr>
+        <w:t>ere kan komme igennem</w:t>
+      </w:r>
+      <w:r>
+        <w:rPr>
+          <w:lang w:val="da-DK"/>
+        </w:rPr>
+        <w:t>.</w:t>
+      </w:r>
+    </w:p>
+    <w:p>
+      <w:pPr>
+        <w:pStyle w:val="Heading1"/>
+        <w:rPr>
+          <w:lang w:val="da-DK"/>
+        </w:rPr>
+      </w:pPr>
+      <w:proofErr w:type="spellStart"/>
+      <w:r>
+        <w:rPr>
+          <w:lang w:val="da-DK"/>
+        </w:rPr>
+        <w:t>Demon</w:t>
+      </w:r>
+      <w:proofErr w:type="spellEnd"/>
+      <w:r>
+        <w:rPr>
+          <w:lang w:val="da-DK"/>
+        </w:rPr>
+        <w:t xml:space="preserve"> </w:t>
+      </w:r>
+      <w:proofErr w:type="spellStart"/>
+      <w:r>
+        <w:rPr>
+          <w:lang w:val="da-DK"/>
+        </w:rPr>
+        <w:t>ma</w:t>
+      </w:r>
+      <w:r>
+        <w:rPr>
+          <w:lang w:val="da-DK"/>
+        </w:rPr>
+        <w:t>w</w:t>
+      </w:r>
+      <w:proofErr w:type="spellEnd"/>
+    </w:p>
+    <w:p>
+      <w:pPr>
+        <w:rPr>
+          <w:lang w:val="da-DK"/>
+        </w:rPr>
+      </w:pPr>
+      <w:r>
+        <w:rPr>
+          <w:lang w:val="da-DK"/>
+        </w:rPr>
+        <w:t xml:space="preserve">En hovedløs </w:t>
+      </w:r>
+      <w:proofErr w:type="spellStart"/>
+      <w:r>
+        <w:rPr>
+          <w:lang w:val="da-DK"/>
+        </w:rPr>
+        <w:t>Doppelganger</w:t>
+      </w:r>
+      <w:proofErr w:type="spellEnd"/>
+      <w:r>
+        <w:rPr>
+          <w:lang w:val="da-DK"/>
+        </w:rPr>
+        <w:t xml:space="preserve"> har forvandlet sig til en </w:t>
+      </w:r>
+      <w:r>
+        <w:rPr>
+          <w:i/>
+          <w:iCs/>
+          <w:lang w:val="da-DK"/>
+        </w:rPr>
         <w:t>The Fallen</w:t>
       </w:r>
       <w:r>
@@ -1826,6 +2577,106 @@
           <w:lang w:val="da-DK"/>
         </w:rPr>
         <w:t xml:space="preserve">, klar til at angribe ved lyden af kamp. Kommer 1 runde inde. </w:t>
+      </w:r>
+    </w:p>
+    <w:p>
+      <w:pPr>
+        <w:rPr>
+          <w:lang w:val="da-DK"/>
+        </w:rPr>
+      </w:pPr>
+    </w:p>
+    <w:p>
+      <w:pPr>
+        <w:pStyle w:val="Heading1"/>
+        <w:rPr>
+          <w:lang w:val="da-DK"/>
+        </w:rPr>
+      </w:pPr>
+      <w:proofErr w:type="spellStart"/>
+      <w:r>
+        <w:rPr>
+          <w:lang w:val="da-DK"/>
+        </w:rPr>
+        <w:t>Brilliant</w:t>
+      </w:r>
+      <w:proofErr w:type="spellEnd"/>
+      <w:r>
+        <w:rPr>
+          <w:lang w:val="da-DK"/>
+        </w:rPr>
+        <w:t xml:space="preserve"> Mind</w:t>
+      </w:r>
+    </w:p>
+    <w:p>
+      <w:pPr>
+        <w:rPr>
+          <w:lang w:val="da-DK"/>
+        </w:rPr>
+      </w:pPr>
+      <w:r>
+        <w:rPr>
+          <w:lang w:val="da-DK"/>
+        </w:rPr>
+        <w:t xml:space="preserve">Begge </w:t>
+      </w:r>
+      <w:r>
+        <w:rPr>
+          <w:lang w:val="da-DK"/>
+        </w:rPr>
+        <w:t>The Fallen</w:t>
+      </w:r>
+      <w:r>
+        <w:rPr>
+          <w:lang w:val="da-DK"/>
+        </w:rPr>
+        <w:t xml:space="preserve"> er nakket, så er på ¾ liv næste gang (1 CR lavere)</w:t>
+      </w:r>
+    </w:p>
+    <w:p>
+      <w:pPr>
+        <w:rPr>
+          <w:lang w:val="da-DK"/>
+        </w:rPr>
+      </w:pPr>
+    </w:p>
+    <w:p>
+      <w:pPr>
+        <w:pStyle w:val="Heading1"/>
+        <w:rPr>
+          <w:lang w:val="da-DK"/>
+        </w:rPr>
+      </w:pPr>
+      <w:r>
+        <w:rPr>
+          <w:lang w:val="da-DK"/>
+        </w:rPr>
+        <w:t>Krystal</w:t>
+      </w:r>
+      <w:r>
+        <w:rPr>
+          <w:lang w:val="da-DK"/>
+        </w:rPr>
+        <w:t>len</w:t>
+      </w:r>
+    </w:p>
+    <w:p>
+      <w:pPr>
+        <w:rPr>
+          <w:lang w:val="da-DK"/>
+        </w:rPr>
+      </w:pPr>
+      <w:r>
+        <w:rPr>
+          <w:lang w:val="da-DK"/>
+        </w:rPr>
+        <w:t>Kan dræbe The Fallen</w:t>
+      </w:r>
+      <w:r>
+        <w:rPr>
+          <w:lang w:val="da-DK"/>
+        </w:rPr>
+        <w:t>.</w:t>
       </w:r>
     </w:p>
     <w:sectPr>
@@ -1855,7 +2706,7 @@
         <w:rFonts w:ascii="Calibri" w:eastAsiaTheme="minorHAnsi" w:hAnsi="Calibri" w:cs="Calibri" w:hint="default"/>
       </w:rPr>
     </w:lvl>
-    <w:lvl w:ilvl="1" w:tplc="20000003" w:tentative="1">
+    <w:lvl w:ilvl="1" w:tplc="20000003">
       <w:start w:val="1"/>
       <w:numFmt w:val="bullet"/>
       <w:lvlText w:val="o"/>
@@ -1952,8 +2803,100 @@
       </w:rPr>
     </w:lvl>
   </w:abstractNum>
+  <w:abstractNum w:abstractNumId="1" w15:restartNumberingAfterBreak="0">
+    <w:nsid w:val="4E694937"/>
+    <w:multiLevelType w:val="hybridMultilevel"/>
+    <w:tmpl w:val="9F56484E"/>
+    <w:lvl w:ilvl="0" w:tplc="20000011">
+      <w:start w:val="1"/>
+      <w:numFmt w:val="decimal"/>
+      <w:lvlText w:val="%1)"/>
+      <w:lvlJc w:val="left"/>
+      <w:pPr>
+        <w:ind w:left="720" w:hanging="360"/>
+      </w:pPr>
+      <w:rPr>
+        <w:rFonts w:hint="default"/>
+      </w:rPr>
+    </w:lvl>
+    <w:lvl w:ilvl="1" w:tplc="20000019" w:tentative="1">
+      <w:start w:val="1"/>
+      <w:numFmt w:val="lowerLetter"/>
+      <w:lvlText w:val="%2."/>
+      <w:lvlJc w:val="left"/>
+      <w:pPr>
+        <w:ind w:left="1440" w:hanging="360"/>
+      </w:pPr>
+    </w:lvl>
+    <w:lvl w:ilvl="2" w:tplc="2000001B" w:tentative="1">
+      <w:start w:val="1"/>
+      <w:numFmt w:val="lowerRoman"/>
+      <w:lvlText w:val="%3."/>
+      <w:lvlJc w:val="right"/>
+      <w:pPr>
+        <w:ind w:left="2160" w:hanging="180"/>
+      </w:pPr>
+    </w:lvl>
+    <w:lvl w:ilvl="3" w:tplc="2000000F" w:tentative="1">
+      <w:start w:val="1"/>
+      <w:numFmt w:val="decimal"/>
+      <w:lvlText w:val="%4."/>
+      <w:lvlJc w:val="left"/>
+      <w:pPr>
+        <w:ind w:left="2880" w:hanging="360"/>
+      </w:pPr>
+    </w:lvl>
+    <w:lvl w:ilvl="4" w:tplc="20000019" w:tentative="1">
+      <w:start w:val="1"/>
+      <w:numFmt w:val="lowerLetter"/>
+      <w:lvlText w:val="%5."/>
+      <w:lvlJc w:val="left"/>
+      <w:pPr>
+        <w:ind w:left="3600" w:hanging="360"/>
+      </w:pPr>
+    </w:lvl>
+    <w:lvl w:ilvl="5" w:tplc="2000001B" w:tentative="1">
+      <w:start w:val="1"/>
+      <w:numFmt w:val="lowerRoman"/>
+      <w:lvlText w:val="%6."/>
+      <w:lvlJc w:val="right"/>
+      <w:pPr>
+        <w:ind w:left="4320" w:hanging="180"/>
+      </w:pPr>
+    </w:lvl>
+    <w:lvl w:ilvl="6" w:tplc="2000000F" w:tentative="1">
+      <w:start w:val="1"/>
+      <w:numFmt w:val="decimal"/>
+      <w:lvlText w:val="%7."/>
+      <w:lvlJc w:val="left"/>
+      <w:pPr>
+        <w:ind w:left="5040" w:hanging="360"/>
+      </w:pPr>
+    </w:lvl>
+    <w:lvl w:ilvl="7" w:tplc="20000019" w:tentative="1">
+      <w:start w:val="1"/>
+      <w:numFmt w:val="lowerLetter"/>
+      <w:lvlText w:val="%8."/>
+      <w:lvlJc w:val="left"/>
+      <w:pPr>
+        <w:ind w:left="5760" w:hanging="360"/>
+      </w:pPr>
+    </w:lvl>
+    <w:lvl w:ilvl="8" w:tplc="2000001B" w:tentative="1">
+      <w:start w:val="1"/>
+      <w:numFmt w:val="lowerRoman"/>
+      <w:lvlText w:val="%9."/>
+      <w:lvlJc w:val="right"/>
+      <w:pPr>
+        <w:ind w:left="6480" w:hanging="180"/>
+      </w:pPr>
+    </w:lvl>
+  </w:abstractNum>
   <w:num w:numId="1" w16cid:durableId="149250497">
     <w:abstractNumId w:val="0"/>
+  </w:num>
+  <w:num w:numId="2" w16cid:durableId="664865387">
+    <w:abstractNumId w:val="1"/>
   </w:num>
 </w:numbering>
 </file>
@@ -2380,6 +3323,28 @@
       <w:szCs w:val="32"/>
     </w:rPr>
   </w:style>
+  <w:style w:type="paragraph" w:styleId="Heading2">
+    <w:name w:val="heading 2"/>
+    <w:basedOn w:val="Normal"/>
+    <w:next w:val="Normal"/>
+    <w:link w:val="Heading2Char"/>
+    <w:uiPriority w:val="9"/>
+    <w:unhideWhenUsed/>
+    <w:qFormat/>
+    <w:rsid w:val="00E65445"/>
+    <w:pPr>
+      <w:keepNext/>
+      <w:keepLines/>
+      <w:spacing w:before="40" w:after="0"/>
+      <w:outlineLvl w:val="1"/>
+    </w:pPr>
+    <w:rPr>
+      <w:rFonts w:asciiTheme="majorHAnsi" w:eastAsiaTheme="majorEastAsia" w:hAnsiTheme="majorHAnsi" w:cstheme="majorBidi"/>
+      <w:color w:val="2F5496" w:themeColor="accent1" w:themeShade="BF"/>
+      <w:sz w:val="26"/>
+      <w:szCs w:val="26"/>
+    </w:rPr>
+  </w:style>
   <w:style w:type="character" w:default="1" w:styleId="DefaultParagraphFont">
     <w:name w:val="Default Paragraph Font"/>
     <w:uiPriority w:val="1"/>
@@ -2483,6 +3448,19 @@
     <w:rPr>
       <w:color w:val="954F72" w:themeColor="followedHyperlink"/>
       <w:u w:val="single"/>
+    </w:rPr>
+  </w:style>
+  <w:style w:type="character" w:customStyle="1" w:styleId="Heading2Char">
+    <w:name w:val="Heading 2 Char"/>
+    <w:basedOn w:val="DefaultParagraphFont"/>
+    <w:link w:val="Heading2"/>
+    <w:uiPriority w:val="9"/>
+    <w:rsid w:val="00E65445"/>
+    <w:rPr>
+      <w:rFonts w:asciiTheme="majorHAnsi" w:eastAsiaTheme="majorEastAsia" w:hAnsiTheme="majorHAnsi" w:cstheme="majorBidi"/>
+      <w:color w:val="2F5496" w:themeColor="accent1" w:themeShade="BF"/>
+      <w:sz w:val="26"/>
+      <w:szCs w:val="26"/>
     </w:rPr>
   </w:style>
 </w:styles>

</xml_diff>